<commit_message>
resume navyug odoo erp only
</commit_message>
<xml_diff>
--- a/resume_one_page.docx
+++ b/resume_one_page.docx
@@ -5131,8 +5131,6 @@
         </w:rPr>
         <w:t>(2016)</w:t>
       </w:r>
-      <w:bookmarkStart w:id="0" w:name="_GoBack"/>
-      <w:bookmarkEnd w:id="0"/>
     </w:p>
     <w:p>
       <w:pPr>
@@ -5775,6 +5773,8 @@
         </w:rPr>
         <w:t>club</w:t>
       </w:r>
+      <w:bookmarkStart w:id="0" w:name="_GoBack"/>
+      <w:bookmarkEnd w:id="0"/>
     </w:p>
     <w:p>
       <w:pPr>
@@ -6108,7 +6108,13 @@
         <w:rPr>
           <w:spacing w:val="-1"/>
         </w:rPr>
-        <w:t>2014-present</w:t>
+        <w:t>2014-</w:t>
+      </w:r>
+      <w:r>
+        <w:rPr>
+          <w:spacing w:val="-1"/>
+        </w:rPr>
+        <w:t>2018</w:t>
       </w:r>
     </w:p>
     <w:p>

</xml_diff>